<commit_message>
fix: simplify contract status logic by removing redundant noa check
The contract status logic was unnecessarily checking both `noa` and `ntp` fields to determine the "proceed" status. Since `ntp` alone is sufficient to determine this status, the redundant `noa` check has been removed across multiple components. This change improves code clarity and reduces potential confusion in the logic.
</commit_message>
<xml_diff>
--- a/public/bidReceiptTemplate.docx
+++ b/public/bidReceiptTemplate.docx
@@ -2639,7 +2639,7 @@
         <w:tblLook w:val="01E0" w:firstRow="1" w:lastRow="1" w:firstColumn="1" w:lastColumn="1" w:noHBand="0" w:noVBand="0"/>
       </w:tblPr>
       <w:tblGrid>
-        <w:gridCol w:w="6242"/>
+        <w:gridCol w:w="3203"/>
       </w:tblGrid>
       <w:tr>
         <w:trPr>
@@ -2647,7 +2647,7 @@
         </w:trPr>
         <w:tc>
           <w:tcPr>
-            <w:tcW w:w="6242" w:type="dxa"/>
+            <w:tcW w:w="3203" w:type="dxa"/>
           </w:tcPr>
           <w:p>
             <w:pPr>
@@ -2675,7 +2675,7 @@
         </w:trPr>
         <w:tc>
           <w:tcPr>
-            <w:tcW w:w="6242" w:type="dxa"/>
+            <w:tcW w:w="3203" w:type="dxa"/>
           </w:tcPr>
           <w:p>
             <w:pPr>
@@ -2719,7 +2719,7 @@
         </w:trPr>
         <w:tc>
           <w:tcPr>
-            <w:tcW w:w="6242" w:type="dxa"/>
+            <w:tcW w:w="3203" w:type="dxa"/>
           </w:tcPr>
           <w:p>
             <w:pPr>
@@ -2748,7 +2748,7 @@
         </w:trPr>
         <w:tc>
           <w:tcPr>
-            <w:tcW w:w="6242" w:type="dxa"/>
+            <w:tcW w:w="3203" w:type="dxa"/>
           </w:tcPr>
           <w:p>
             <w:pPr>

</xml_diff>